<commit_message>
Fixed an issue that caused the simulation to crash
</commit_message>
<xml_diff>
--- a/Processor2/Behavior.docx
+++ b/Processor2/Behavior.docx
@@ -691,6 +691,25 @@
               <w:t>Flags</w:t>
             </w:r>
           </w:p>
+        </w:tc>
+        <w:tc>
+          <w:tcPr>
+            <w:tcW w:w="2340" w:type="dxa"/>
+          </w:tcPr>
+          <w:p>
+            <w:pPr>
+              <w:jc w:val="center"/>
+              <w:rPr>
+                <w:bCs/>
+              </w:rPr>
+            </w:pPr>
+            <w:r>
+              <w:rPr>
+                <w:bCs/>
+              </w:rPr>
+              <w:t>OpCode</w:t>
+            </w:r>
+          </w:p>
           <w:p>
             <w:pPr>
               <w:jc w:val="center"/>
@@ -715,41 +734,6 @@
                 <w:bCs/>
               </w:rPr>
               <w:t>]</w:t>
-            </w:r>
-          </w:p>
-        </w:tc>
-        <w:tc>
-          <w:tcPr>
-            <w:tcW w:w="2340" w:type="dxa"/>
-          </w:tcPr>
-          <w:p>
-            <w:pPr>
-              <w:jc w:val="center"/>
-              <w:rPr>
-                <w:bCs/>
-              </w:rPr>
-            </w:pPr>
-            <w:proofErr w:type="spellStart"/>
-            <w:r>
-              <w:rPr>
-                <w:bCs/>
-              </w:rPr>
-              <w:t>OpCode</w:t>
-            </w:r>
-            <w:proofErr w:type="spellEnd"/>
-          </w:p>
-          <w:p>
-            <w:pPr>
-              <w:jc w:val="center"/>
-              <w:rPr>
-                <w:bCs/>
-              </w:rPr>
-            </w:pPr>
-            <w:r>
-              <w:rPr>
-                <w:bCs/>
-              </w:rPr>
-              <w:t>[]</w:t>
             </w:r>
           </w:p>
         </w:tc>
@@ -913,7 +897,7 @@
               <w:rPr>
                 <w:bCs/>
               </w:rPr>
-              <w:t>XXXXXXXXXXX</w:t>
+              <w:t>00000000001</w:t>
             </w:r>
           </w:p>
         </w:tc>
@@ -1057,7 +1041,7 @@
               <w:rPr>
                 <w:bCs/>
               </w:rPr>
-              <w:t>XXXXXXXXXXX</w:t>
+              <w:t>00000000010</w:t>
             </w:r>
           </w:p>
         </w:tc>
@@ -1818,7 +1802,7 @@
               <w:rPr>
                 <w:bCs/>
               </w:rPr>
-              <w:t>XXXXXXXXXXX</w:t>
+              <w:t>00000000011</w:t>
             </w:r>
           </w:p>
         </w:tc>
@@ -1952,7 +1936,7 @@
               <w:rPr>
                 <w:bCs/>
               </w:rPr>
-              <w:t>11001011000</w:t>
+              <w:t>00000000100</w:t>
             </w:r>
           </w:p>
         </w:tc>
@@ -1975,7 +1959,7 @@
                 <w:sz w:val="20"/>
                 <w:szCs w:val="20"/>
               </w:rPr>
-              <w:t>Same register as Rn</w:t>
+              <w:t>XXXXX</w:t>
             </w:r>
           </w:p>
         </w:tc>
@@ -1998,7 +1982,7 @@
                 <w:sz w:val="20"/>
                 <w:szCs w:val="20"/>
               </w:rPr>
-              <w:t>Any register</w:t>
+              <w:t>XXXXX</w:t>
             </w:r>
           </w:p>
         </w:tc>

</xml_diff>